<commit_message>
Updated one line in manual. Also updated to the latest version of filtermaching_NPS that I wrote this summer, but unfortunately forgot to upload to github.
</commit_message>
<xml_diff>
--- a/Filtermatching_GUI.docx
+++ b/Filtermatching_GUI.docx
@@ -602,8 +602,10 @@
         <w:rPr>
           <w:i/>
         </w:rPr>
-        <w:t>F:\Røntgen\Arbeidsmappe\2022\2022 Sommervikar Jostein\programmering</w:t>
-      </w:r>
+        <w:t>F:\Røntgen\Arbeidsmappe\2022\2022 Filtermatching_GUI\code</w:t>
+      </w:r>
+      <w:bookmarkStart w:id="0" w:name="_GoBack"/>
+      <w:bookmarkEnd w:id="0"/>
       <w:r>
         <w:rPr>
           <w:i/>
@@ -973,6 +975,10 @@
         <w:t xml:space="preserve"> </w:t>
       </w:r>
       <w:r>
+        <w:rPr>
+          <w:noProof/>
+          <w:lang w:eastAsia="nb-NO"/>
+        </w:rPr>
         <w:drawing>
           <wp:inline distT="0" distB="0" distL="0" distR="0" wp14:anchorId="2E4CCA0D" wp14:editId="52F0287E">
             <wp:extent cx="5760720" cy="779780"/>
@@ -1126,6 +1132,10 @@
         <w:pStyle w:val="Listeavsnitt"/>
       </w:pPr>
       <w:r>
+        <w:rPr>
+          <w:noProof/>
+          <w:lang w:eastAsia="nb-NO"/>
+        </w:rPr>
         <w:drawing>
           <wp:inline distT="0" distB="0" distL="0" distR="0" wp14:anchorId="1D54A6B0" wp14:editId="3091F2BF">
             <wp:extent cx="5760720" cy="734695"/>
@@ -1250,8 +1260,6 @@
       <w:r>
         <w:t>Testkjør koden! Om det skulle være noe feil er det antagelig pga. skrivefeil i koden eller i en av mappene. Lykke til!</w:t>
       </w:r>
-      <w:bookmarkStart w:id="0" w:name="_GoBack"/>
-      <w:bookmarkEnd w:id="0"/>
     </w:p>
     <w:sectPr>
       <w:pgSz w:w="11906" w:h="16838"/>

</xml_diff>